<commit_message>
Fazit und Prozessassessment überarbeitet
</commit_message>
<xml_diff>
--- a/Work in Progress/Fazit aktuell.docx
+++ b/Work in Progress/Fazit aktuell.docx
@@ -474,7 +474,13 @@
     <w:p>
       <w:r>
         <w:lastRenderedPageBreak/>
-        <w:t>An dieser Stelle sollen eine ergebnisorientierte Diskussion des Zielerreichungsgrades im Projektverlauf sowie ein Ausblick des Projektes folgen.</w:t>
+        <w:t xml:space="preserve">An dieser Stelle </w:t>
+      </w:r>
+      <w:r>
+        <w:t>soll</w:t>
+      </w:r>
+      <w:r>
+        <w:t xml:space="preserve"> eine ergebnisorientierte Diskussion des Zielerreichungsgrades im Projektverlauf folgen.</w:t>
       </w:r>
     </w:p>
     <w:p>
@@ -484,7 +490,13 @@
     </w:p>
     <w:p>
       <w:r>
-        <w:t xml:space="preserve">Im Vergleich zur Dokumentation gibt es nun auch die Möglichkeit Kandidaten und Thesen zu abonnieren. Sobald ein Benutzer etwas abonniert hat, wird dies und die längen der Arrays </w:t>
+        <w:t>Im Vergleich zur Dokumentation gibt es nun auch die Möglichkeit Kandidaten und Thesen zu abonnieren. Sobald ein Benutzer etwas ab</w:t>
+      </w:r>
+      <w:r>
+        <w:t>onniert hat, wird dies und die L</w:t>
+      </w:r>
+      <w:r>
+        <w:t xml:space="preserve">ängen der Arrays </w:t>
       </w:r>
       <w:r>
         <w:t xml:space="preserve">zum aktuellen Zeitpunkt </w:t>
@@ -493,7 +505,13 @@
         <w:t>gespeichert</w:t>
       </w:r>
       <w:r>
-        <w:t>. Dabei handelt es sich um Arrays für Begründungen und die Positionen des Kandidaten. Wenn die abonnierte These oder der abonnierte Kandidat bei dem Client vom Server aktualisiert wird, vergleicht der Client die gespeicherten Längen des Arrays mit den aktuellen Längen, falls diese sich verändert hat wird eine Benachrichtigung erzeugt.</w:t>
+        <w:t>. Dabei handelt es sich um Arrays für Beg</w:t>
+      </w:r>
+      <w:r>
+        <w:t>ründungen und die Positionen der</w:t>
+      </w:r>
+      <w:r>
+        <w:t xml:space="preserve"> Kandidaten. Wenn die abonnierte These oder der abonnierte Kandidat bei dem Client vom Server aktualisiert wird, vergleicht der Client die gespeicherten Längen des Arrays mit den aktuellen Längen, falls diese sich verändert hat wird eine Benachrichtigung erzeugt.</w:t>
       </w:r>
     </w:p>
     <w:p>
@@ -506,11 +524,20 @@
     </w:p>
     <w:p>
       <w:r>
-        <w:t>Eine weitere Funktion ist es die Reichweite der Thesen und Begründungen durch jeweils einen „Stern“ Button für Thesen und einen „Gefällt mir“ Button für Begründungen zu erhöhen. Demzufolge können Thesen durch der Anzahl von Sternen sortiert werden, wodurch diese Thesen schneller zu finden sind.</w:t>
+        <w:t xml:space="preserve">Eine weitere Funktion ist es die Reichweite der Thesen und Begründungen durch jeweils einen „Stern“ Button für Thesen und einen „Gefällt mir“ Button für Begründungen zu erhöhen. Demzufolge </w:t>
+      </w:r>
+      <w:r>
+        <w:t xml:space="preserve">können Thesen durch die </w:t>
+      </w:r>
+      <w:r>
+        <w:t>Anzahl von Sternen sortiert werden, wodurch diese Thesen schneller zu finden sind.</w:t>
       </w:r>
       <w:r>
         <w:t xml:space="preserve"> Die Begründungen der Thesen werden automatisch nach Anzahl der „Gefällt mir“ Angaben sortiert.</w:t>
       </w:r>
+      <w:r>
+        <w:t xml:space="preserve"> </w:t>
+      </w:r>
     </w:p>
     <w:p>
       <w:r>
@@ -519,13 +546,80 @@
     </w:p>
     <w:p>
       <w:r>
-        <w:t xml:space="preserve">Aufgrund des kurzen Projektzeitraums konnte die funktionale Anforderung, dass Benutzer privat untereinander diskutieren können, nicht implementiert werden. </w:t>
-      </w:r>
-      <w:r>
-        <w:t>Des Weiteren konnte die Funktion zum Durchsuchen der Thesen ebenfalls nicht implementiert werden.</w:t>
+        <w:t xml:space="preserve">Des Weiteren erfolgt </w:t>
+      </w:r>
+      <w:r>
+        <w:t xml:space="preserve">nun </w:t>
+      </w:r>
+      <w:r>
+        <w:t xml:space="preserve">die Kommunikation zwischen Client und Server mittels HTTPS und die Passwörter der Benutzer werden mittels Argon2 sicher </w:t>
+      </w:r>
+      <w:proofErr w:type="spellStart"/>
+      <w:r>
+        <w:t>gehasht</w:t>
+      </w:r>
+      <w:proofErr w:type="spellEnd"/>
+      <w:r>
+        <w:t xml:space="preserve">.  </w:t>
+      </w:r>
+    </w:p>
+    <w:p>
+      <w:r>
+        <w:t>Aufgrund des kurzen Projektzeitraums konnte</w:t>
+      </w:r>
+      <w:r>
+        <w:t>n</w:t>
+      </w:r>
+      <w:r>
+        <w:t xml:space="preserve"> die funktionale</w:t>
+      </w:r>
+      <w:r>
+        <w:t>n</w:t>
+      </w:r>
+      <w:r>
+        <w:t xml:space="preserve"> Anforderung</w:t>
+      </w:r>
+      <w:r>
+        <w:t>en</w:t>
+      </w:r>
+      <w:r>
+        <w:t>, dass Benutzer privat untereinander diskutieren können</w:t>
+      </w:r>
+      <w:r>
+        <w:t xml:space="preserve"> und </w:t>
+      </w:r>
+      <w:r>
+        <w:t>die Funktion zum Durchsuchen der Thesen</w:t>
+      </w:r>
+      <w:r>
+        <w:t xml:space="preserve">, nicht implementiert werden. </w:t>
+      </w:r>
+      <w:r>
+        <w:t>Ebenfalls werden die privaten Daten der Benutzer noch nicht verschlüsselt gespeichert, sodass, wenn sich verschiedene Benutzer auf dem gleichen Endgerät anmelden, der zuletzt angemeldete Benutzer die Positionen des vorherigen Benutzers sieht.</w:t>
       </w:r>
       <w:bookmarkStart w:id="16" w:name="_GoBack"/>
       <w:bookmarkEnd w:id="16"/>
+      <w:r>
+        <w:t xml:space="preserve"> </w:t>
+      </w:r>
+      <w:r>
+        <w:t>Außerdem konnten nicht alle Bugs behoben werden, wie das</w:t>
+      </w:r>
+      <w:r>
+        <w:t xml:space="preserve"> zufällige</w:t>
+      </w:r>
+      <w:r>
+        <w:t xml:space="preserve"> </w:t>
+      </w:r>
+      <w:r>
+        <w:t>Verschwinden der angeklickten Radiobuttons der Thesen</w:t>
+      </w:r>
+      <w:r>
+        <w:t xml:space="preserve"> oder der „Stern“ Buttons</w:t>
+      </w:r>
+      <w:r>
+        <w:t xml:space="preserve"> beim Scrollen. </w:t>
+      </w:r>
     </w:p>
     <w:p>
       <w:r>

</xml_diff>